<commit_message>
CHINMAY: Update solution to HW1
</commit_message>
<xml_diff>
--- a/HW1/Chinmay/HPC for Sim2Real.docx
+++ b/HW1/Chinmay/HPC for Sim2Real.docx
@@ -21,52 +21,7 @@
           <w:sz w:val="44"/>
           <w:szCs w:val="44"/>
         </w:rPr>
-        <w:t xml:space="preserve">High </w:t>
-      </w:r>
-      <w:r>
-        <w:rPr>
-          <w:b/>
-          <w:bCs/>
-          <w:sz w:val="44"/>
-          <w:szCs w:val="44"/>
-        </w:rPr>
-        <w:t>P</w:t>
-      </w:r>
-      <w:r>
-        <w:rPr>
-          <w:b/>
-          <w:bCs/>
-          <w:sz w:val="44"/>
-          <w:szCs w:val="44"/>
-        </w:rPr>
-        <w:t xml:space="preserve">erformance </w:t>
-      </w:r>
-      <w:r>
-        <w:rPr>
-          <w:b/>
-          <w:bCs/>
-          <w:sz w:val="44"/>
-          <w:szCs w:val="44"/>
-        </w:rPr>
-        <w:t>C</w:t>
-      </w:r>
-      <w:r>
-        <w:rPr>
-          <w:b/>
-          <w:bCs/>
-          <w:sz w:val="44"/>
-          <w:szCs w:val="44"/>
-        </w:rPr>
-        <w:t>omputing</w:t>
-      </w:r>
-      <w:r>
-        <w:rPr>
-          <w:b/>
-          <w:bCs/>
-          <w:sz w:val="44"/>
-          <w:szCs w:val="44"/>
-        </w:rPr>
-        <w:t xml:space="preserve"> for Bridging the Sim2Real Gap</w:t>
+        <w:t>High Performance Computing for Bridging the Sim2Real Gap</w:t>
       </w:r>
       <w:r>
         <w:rPr>
@@ -130,16 +85,7 @@
         <w:t>ost-effective space</w:t>
       </w:r>
       <w:r>
-        <w:t xml:space="preserve"> </w:t>
-      </w:r>
-      <w:r>
-        <w:t>(</w:t>
-      </w:r>
-      <w:r>
-        <w:t xml:space="preserve">in terms of </w:t>
-      </w:r>
-      <w:r>
-        <w:t>m</w:t>
+        <w:t xml:space="preserve"> (in terms of m</w:t>
       </w:r>
       <w:r>
         <w:t>onetary, safety, spatial, temporal constraints</w:t>
@@ -300,10 +246,7 @@
         <w:jc w:val="both"/>
       </w:pPr>
       <w:r>
-        <w:t>This survey is primarily categorized based on the method adopted for sim2real transfer</w:t>
-      </w:r>
-      <w:r>
-        <w:t>, while also highlighting the dynamics/perception interfaces.</w:t>
+        <w:t>This survey is primarily categorized based on the method adopted for sim2real transfer, while also highlighting the dynamics/perception interfaces.</w:t>
       </w:r>
     </w:p>
     <w:p>
@@ -320,73 +263,10 @@
           <w:b/>
           <w:bCs/>
         </w:rPr>
-        <w:t xml:space="preserve">Independent </w:t>
-      </w:r>
-      <w:r>
-        <w:rPr>
-          <w:b/>
-          <w:bCs/>
-        </w:rPr>
-        <w:t>S</w:t>
-      </w:r>
-      <w:r>
-        <w:rPr>
-          <w:b/>
-          <w:bCs/>
-        </w:rPr>
-        <w:t>im2</w:t>
-      </w:r>
-      <w:r>
-        <w:rPr>
-          <w:b/>
-          <w:bCs/>
-        </w:rPr>
-        <w:t>R</w:t>
-      </w:r>
-      <w:r>
-        <w:rPr>
-          <w:b/>
-          <w:bCs/>
-        </w:rPr>
-        <w:t xml:space="preserve">eal </w:t>
-      </w:r>
-      <w:r>
-        <w:rPr>
-          <w:b/>
-          <w:bCs/>
-        </w:rPr>
-        <w:t>F</w:t>
-      </w:r>
-      <w:r>
-        <w:rPr>
-          <w:b/>
-          <w:bCs/>
-        </w:rPr>
-        <w:t>rameworks</w:t>
-      </w:r>
-      <w:r>
-        <w:rPr>
-          <w:b/>
-          <w:bCs/>
-        </w:rPr>
-        <w:t>:</w:t>
-      </w:r>
-      <w:r>
-        <w:t xml:space="preserve"> These include techniques that </w:t>
-      </w:r>
-      <w:proofErr w:type="gramStart"/>
-      <w:r>
-        <w:t>have to</w:t>
-      </w:r>
-      <w:proofErr w:type="gramEnd"/>
-      <w:r>
-        <w:t xml:space="preserve"> be applied pre/post-development of the </w:t>
-      </w:r>
-      <w:r>
-        <w:t>autonomy algorithms</w:t>
-      </w:r>
-      <w:r>
-        <w:t>.</w:t>
+        <w:t>Independent Sim2Real Frameworks:</w:t>
+      </w:r>
+      <w:r>
+        <w:t xml:space="preserve"> These include techniques that have to be applied pre/post-development of the autonomy algorithms.</w:t>
       </w:r>
     </w:p>
     <w:p>
@@ -403,56 +283,7 @@
           <w:b/>
           <w:bCs/>
         </w:rPr>
-        <w:t xml:space="preserve">Integrated </w:t>
-      </w:r>
-      <w:r>
-        <w:rPr>
-          <w:b/>
-          <w:bCs/>
-        </w:rPr>
-        <w:t>S</w:t>
-      </w:r>
-      <w:r>
-        <w:rPr>
-          <w:b/>
-          <w:bCs/>
-        </w:rPr>
-        <w:t>im2</w:t>
-      </w:r>
-      <w:r>
-        <w:rPr>
-          <w:b/>
-          <w:bCs/>
-        </w:rPr>
-        <w:t>R</w:t>
-      </w:r>
-      <w:r>
-        <w:rPr>
-          <w:b/>
-          <w:bCs/>
-        </w:rPr>
-        <w:t xml:space="preserve">eal </w:t>
-      </w:r>
-      <w:r>
-        <w:rPr>
-          <w:b/>
-          <w:bCs/>
-        </w:rPr>
-        <w:t>F</w:t>
-      </w:r>
-      <w:r>
-        <w:rPr>
-          <w:b/>
-          <w:bCs/>
-        </w:rPr>
-        <w:t>rameworks</w:t>
-      </w:r>
-      <w:r>
-        <w:rPr>
-          <w:b/>
-          <w:bCs/>
-        </w:rPr>
-        <w:t>:</w:t>
+        <w:t>Integrated Sim2Real Frameworks:</w:t>
       </w:r>
       <w:r>
         <w:t xml:space="preserve"> These include techniques, which can be applied on-the-fly while designing/training the autonomy algorithms.</w:t>
@@ -512,10 +343,10 @@
                   <v:path o:extrusionok="f" gradientshapeok="t" o:connecttype="rect"/>
                   <o:lock v:ext="edit" aspectratio="t"/>
                 </v:shapetype>
-                <v:shape id="_x0000_i1025" type="#_x0000_t75" style="width:142.95pt;height:136.5pt" o:ole="">
+                <v:shape id="_x0000_i1025" type="#_x0000_t75" style="width:142.75pt;height:136.5pt" o:ole="">
                   <v:imagedata r:id="rId6" o:title=""/>
                 </v:shape>
-                <o:OLEObject Type="Embed" ProgID="PBrush" ShapeID="_x0000_i1025" DrawAspect="Content" ObjectID="_1757832549" r:id="rId7"/>
+                <o:OLEObject Type="Embed" ProgID="PBrush" ShapeID="_x0000_i1025" DrawAspect="Content" ObjectID="_1757857085" r:id="rId7"/>
               </w:object>
             </w:r>
           </w:p>
@@ -530,10 +361,10 @@
             </w:pPr>
             <w:r>
               <w:object w:dxaOrig="13485" w:dyaOrig="13470" w14:anchorId="31467A8C">
-                <v:shape id="_x0000_i1029" type="#_x0000_t75" style="width:137.55pt;height:136.5pt" o:ole="">
+                <v:shape id="_x0000_i1026" type="#_x0000_t75" style="width:137.75pt;height:136.5pt" o:ole="">
                   <v:imagedata r:id="rId8" o:title=""/>
                 </v:shape>
-                <o:OLEObject Type="Embed" ProgID="PBrush" ShapeID="_x0000_i1029" DrawAspect="Content" ObjectID="_1757832550" r:id="rId9"/>
+                <o:OLEObject Type="Embed" ProgID="PBrush" ShapeID="_x0000_i1026" DrawAspect="Content" ObjectID="_1757857086" r:id="rId9"/>
               </w:object>
             </w:r>
           </w:p>
@@ -1536,23 +1367,7 @@
                 <w:sz w:val="16"/>
                 <w:szCs w:val="16"/>
               </w:rPr>
-              <w:t xml:space="preserve">Several tasks like pushing a block to goal, sliding a puck to goal, </w:t>
-            </w:r>
-            <w:proofErr w:type="gramStart"/>
-            <w:r>
-              <w:rPr>
-                <w:sz w:val="16"/>
-                <w:szCs w:val="16"/>
-              </w:rPr>
-              <w:t>picking</w:t>
-            </w:r>
-            <w:proofErr w:type="gramEnd"/>
-            <w:r>
-              <w:rPr>
-                <w:sz w:val="16"/>
-                <w:szCs w:val="16"/>
-              </w:rPr>
-              <w:t xml:space="preserve"> and placing a block onto another, moving a ball to goal with hand, opening a door with hand, as well as simple and difficult locomotion of half-cheetah and a humanoid</w:t>
+              <w:t>Several tasks like pushing a block to goal, sliding a puck to goal, picking and placing a block onto another, moving a ball to goal with hand, opening a door with hand, as well as simple and difficult locomotion of half-cheetah and a humanoid</w:t>
             </w:r>
           </w:p>
         </w:tc>
@@ -2757,23 +2572,7 @@
                 <w:sz w:val="16"/>
                 <w:szCs w:val="16"/>
               </w:rPr>
-              <w:t xml:space="preserve">Identification of simulation parameters such as vertical knife velocity, cut spring softness, cut spring stiffness, contact stiffness, contact </w:t>
-            </w:r>
-            <w:proofErr w:type="gramStart"/>
-            <w:r>
-              <w:rPr>
-                <w:sz w:val="16"/>
-                <w:szCs w:val="16"/>
-              </w:rPr>
-              <w:t>friction</w:t>
-            </w:r>
-            <w:proofErr w:type="gramEnd"/>
-            <w:r>
-              <w:rPr>
-                <w:sz w:val="16"/>
-                <w:szCs w:val="16"/>
-              </w:rPr>
-              <w:t xml:space="preserve"> and contact damping using gradient-based optimization for minimizing variation between true and estimated knife blade force.</w:t>
+              <w:t>Identification of simulation parameters such as vertical knife velocity, cut spring softness, cut spring stiffness, contact stiffness, contact friction and contact damping using gradient-based optimization for minimizing variation between true and estimated knife blade force.</w:t>
             </w:r>
           </w:p>
         </w:tc>
@@ -9935,23 +9734,7 @@
                 <w:sz w:val="16"/>
                 <w:szCs w:val="16"/>
               </w:rPr>
-              <w:t>Utilize “</w:t>
-            </w:r>
-            <w:proofErr w:type="gramStart"/>
-            <w:r>
-              <w:rPr>
-                <w:sz w:val="16"/>
-                <w:szCs w:val="16"/>
-              </w:rPr>
-              <w:t>approximately-paired</w:t>
-            </w:r>
-            <w:proofErr w:type="gramEnd"/>
-            <w:r>
-              <w:rPr>
-                <w:sz w:val="16"/>
-                <w:szCs w:val="16"/>
-              </w:rPr>
-              <w:t>” data that shares contextual information like camera pose, map location, scene composition and lighting, while allowing some variations in assets, textures, appearance and shapes.</w:t>
+              <w:t>Utilize “approximately-paired” data that shares contextual information like camera pose, map location, scene composition and lighting, while allowing some variations in assets, textures, appearance and shapes.</w:t>
             </w:r>
           </w:p>
         </w:tc>
@@ -10382,21 +10165,12 @@
                 <w:szCs w:val="16"/>
               </w:rPr>
             </w:pPr>
-            <w:proofErr w:type="gramStart"/>
-            <w:r>
-              <w:rPr>
-                <w:sz w:val="16"/>
-                <w:szCs w:val="16"/>
-              </w:rPr>
-              <w:t>Visually-aided</w:t>
-            </w:r>
-            <w:proofErr w:type="gramEnd"/>
-            <w:r>
-              <w:rPr>
-                <w:sz w:val="16"/>
-                <w:szCs w:val="16"/>
-              </w:rPr>
-              <w:t xml:space="preserve"> lane-following autonomous driving</w:t>
+            <w:r>
+              <w:rPr>
+                <w:sz w:val="16"/>
+                <w:szCs w:val="16"/>
+              </w:rPr>
+              <w:t>Visually-aided lane-following autonomous driving</w:t>
             </w:r>
           </w:p>
         </w:tc>
@@ -10475,15 +10249,7 @@
         <w:spacing w:before="240"/>
       </w:pPr>
       <w:r>
-        <w:t xml:space="preserve">Finally, digital twins have a great potential of applying any or </w:t>
-      </w:r>
-      <w:proofErr w:type="gramStart"/>
-      <w:r>
-        <w:t>all of</w:t>
-      </w:r>
-      <w:proofErr w:type="gramEnd"/>
-      <w:r>
-        <w:t xml:space="preserve"> the aforementioned techniques before/after/while developing the autonomy algorithms and behaviors.</w:t>
+        <w:t>Finally, digital twins have a great potential of applying any or all of the aforementioned techniques before/after/while developing the autonomy algorithms and behaviors.</w:t>
       </w:r>
     </w:p>
     <w:tbl>
@@ -11506,25 +11272,49 @@
       <w:pPr>
         <w:jc w:val="both"/>
       </w:pPr>
+      <w:r>
+        <w:lastRenderedPageBreak/>
+        <w:t xml:space="preserve">Furthermore, Lu et al. </w:t>
+      </w:r>
+      <w:r>
+        <w:t>[</w:t>
+      </w:r>
+      <w:r>
+        <w:t>59</w:t>
+      </w:r>
+      <w:r>
+        <w:t>]</w:t>
+      </w:r>
+      <w:r>
+        <w:t xml:space="preserve"> propose the use of low-latency federated learning and blockchain for edge association in digital twin empowered 6G networks. This approach leverages the power of edge computing and blockchain technology to enable efficient and secure collaboration between digital twins in a distributed network. By reducing latency and ensuring data integrity, this approach enhances the performance and reliability of digital twins in complex control algorithms and mental models.</w:t>
+      </w:r>
+    </w:p>
+    <w:p>
+      <w:pPr>
+        <w:pStyle w:val="Heading1"/>
+      </w:pPr>
+      <w:r>
+        <w:t>Conclusion</w:t>
+      </w:r>
     </w:p>
     <w:p>
       <w:pPr>
         <w:jc w:val="both"/>
       </w:pPr>
       <w:r>
-        <w:t xml:space="preserve">Furthermore, Lu et al. </w:t>
-      </w:r>
-      <w:r>
-        <w:t>[</w:t>
-      </w:r>
-      <w:r>
-        <w:t>59</w:t>
-      </w:r>
-      <w:r>
-        <w:t>]</w:t>
-      </w:r>
-      <w:r>
-        <w:t xml:space="preserve"> propose the use of low-latency federated learning and blockchain for edge association in digital twin empowered 6G networks. This approach leverages the power of edge computing and blockchain technology to enable efficient and secure collaboration between digital twins in a distributed network. By reducing latency and ensuring data integrity, this approach enhances the performance and reliability of digital twins in complex control algorithms and mental models.</w:t>
+        <w:t>In summary, high</w:t>
+      </w:r>
+      <w:r>
+        <w:t>-</w:t>
+      </w:r>
+      <w:r>
+        <w:t xml:space="preserve">performance computing plays a crucial role in bridging the sim2real gap in autonomy-oriented digital twins. Techniques such as </w:t>
+      </w:r>
+      <w:r>
+        <w:t>identification, adaptation, augmentation and digital twinning</w:t>
+      </w:r>
+      <w:r>
+        <w:t xml:space="preserve"> enable the transfer of control and behavior from simulation to the real world. Advancements in information and communication technologies, such as edge computing and network function virtualization, enhance the performance and reliability of digital twins. Additionally, low-latency federated learning and blockchain technology enable efficient collaboration between digital twins in distributed networks. These advancements in high performance computing contribute to the development and application of autonomy-oriented digital twins.</w:t>
       </w:r>
     </w:p>
     <w:p>
@@ -11532,53 +11322,17 @@
         <w:pStyle w:val="Heading1"/>
       </w:pPr>
       <w:r>
-        <w:t>Conclusion</w:t>
+        <w:t>References</w:t>
       </w:r>
     </w:p>
     <w:p>
       <w:pPr>
-        <w:jc w:val="both"/>
+        <w:rPr>
+          <w:sz w:val="16"/>
+          <w:szCs w:val="16"/>
+        </w:rPr>
       </w:pPr>
       <w:r>
-        <w:t>In summary, high</w:t>
-      </w:r>
-      <w:r>
-        <w:t>-</w:t>
-      </w:r>
-      <w:r>
-        <w:t xml:space="preserve">performance computing plays a crucial role in bridging the sim2real gap in autonomy-oriented digital twins. Techniques such as </w:t>
-      </w:r>
-      <w:r>
-        <w:t xml:space="preserve">identification, adaptation, </w:t>
-      </w:r>
-      <w:proofErr w:type="gramStart"/>
-      <w:r>
-        <w:t>augmentation</w:t>
-      </w:r>
-      <w:proofErr w:type="gramEnd"/>
-      <w:r>
-        <w:t xml:space="preserve"> and digital twinning</w:t>
-      </w:r>
-      <w:r>
-        <w:t xml:space="preserve"> enable the transfer of control and behavior from simulation to the real world. Advancements in information and communication technologies, such as edge computing and network function virtualization, enhance the performance and reliability of digital twins. Additionally, low-latency federated learning and blockchain technology enable efficient collaboration between digital twins in distributed networks. These advancements in high performance computing contribute to the development and application of autonomy-oriented digital twins.</w:t>
-      </w:r>
-    </w:p>
-    <w:p>
-      <w:pPr>
-        <w:pStyle w:val="Heading1"/>
-      </w:pPr>
-      <w:r>
-        <w:t>References</w:t>
-      </w:r>
-    </w:p>
-    <w:p>
-      <w:pPr>
-        <w:rPr>
-          <w:sz w:val="16"/>
-          <w:szCs w:val="16"/>
-        </w:rPr>
-      </w:pPr>
-      <w:r>
         <w:rPr>
           <w:sz w:val="16"/>
           <w:szCs w:val="16"/>
@@ -11590,14 +11344,7 @@
           <w:sz w:val="16"/>
           <w:szCs w:val="16"/>
         </w:rPr>
-        <w:t xml:space="preserve">] </w:t>
-      </w:r>
-      <w:r>
-        <w:rPr>
-          <w:sz w:val="16"/>
-          <w:szCs w:val="16"/>
-        </w:rPr>
-        <w:t xml:space="preserve">HeeSun Choi, et al., “On the use of simulation in robotics: Opportunities, challenges, and suggestions for moving forward,” Proceedings of the National Academy of Sciences (PNAS), vol. 118, no. 1, pp. e1907856118, doi: </w:t>
+        <w:t xml:space="preserve">] HeeSun Choi, et al., “On the use of simulation in robotics: Opportunities, challenges, and suggestions for moving forward,” Proceedings of the National Academy of Sciences (PNAS), vol. 118, no. 1, pp. e1907856118, doi: </w:t>
       </w:r>
       <w:hyperlink r:id="rId10" w:history="1">
         <w:r>
@@ -11622,14 +11369,7 @@
           <w:sz w:val="16"/>
           <w:szCs w:val="16"/>
         </w:rPr>
-        <w:t xml:space="preserve">[2] </w:t>
-      </w:r>
-      <w:r>
-        <w:rPr>
-          <w:sz w:val="16"/>
-          <w:szCs w:val="16"/>
-        </w:rPr>
-        <w:t xml:space="preserve">H. Kagalwala, S. Srivastava, M. Venkatesan, S. Srinivasan and V. Krovi, “Implementation Methodologies for Simulation as a Service (SaaS) to Develop ADAS Applications,” SAE Int. J. Adv. &amp; Curr. Prac. in Mobility 3(4):2123-2135, 2021, doi: </w:t>
+        <w:t xml:space="preserve">[2] H. Kagalwala, S. Srivastava, M. Venkatesan, S. Srinivasan and V. Krovi, “Implementation Methodologies for Simulation as a Service (SaaS) to Develop ADAS Applications,” SAE Int. J. Adv. &amp; Curr. Prac. in Mobility 3(4):2123-2135, 2021, doi: </w:t>
       </w:r>
       <w:hyperlink r:id="rId11" w:history="1">
         <w:r>
@@ -11654,14 +11394,7 @@
           <w:sz w:val="16"/>
           <w:szCs w:val="16"/>
         </w:rPr>
-        <w:t>[3]</w:t>
-      </w:r>
-      <w:r>
-        <w:rPr>
-          <w:sz w:val="16"/>
-          <w:szCs w:val="16"/>
-        </w:rPr>
-        <w:t xml:space="preserve"> Y. Koroglu and F. Wotawa, “Towards a Review on Simulated ADAS/AD Testing,” 2023 IEEE/ACM International Conference on Automation of Software Test (AST), Melbourne, Australia, 2023, pp. 112-122, doi: </w:t>
+        <w:t xml:space="preserve">[3] Y. Koroglu and F. Wotawa, “Towards a Review on Simulated ADAS/AD Testing,” 2023 IEEE/ACM International Conference on Automation of Software Test (AST), Melbourne, Australia, 2023, pp. 112-122, doi: </w:t>
       </w:r>
       <w:hyperlink r:id="rId12" w:history="1">
         <w:r>
@@ -11700,23 +11433,7 @@
           <w:sz w:val="16"/>
           <w:szCs w:val="16"/>
         </w:rPr>
-        <w:t xml:space="preserve">] H. Sun, S. Feng, X. </w:t>
-      </w:r>
-      <w:proofErr w:type="gramStart"/>
-      <w:r>
-        <w:rPr>
-          <w:sz w:val="16"/>
-          <w:szCs w:val="16"/>
-        </w:rPr>
-        <w:t>Yan</w:t>
-      </w:r>
-      <w:proofErr w:type="gramEnd"/>
-      <w:r>
-        <w:rPr>
-          <w:sz w:val="16"/>
-          <w:szCs w:val="16"/>
-        </w:rPr>
-        <w:t xml:space="preserve"> and H. Liu, “Corner Case Generation and Analysis for Safety Assessment of Autonomous Vehicles,” in Transportation Research Record, vol. 2675, no. 11, pp. 587-600, 2021, doi: </w:t>
+        <w:t xml:space="preserve">] H. Sun, S. Feng, X. Yan and H. Liu, “Corner Case Generation and Analysis for Safety Assessment of Autonomous Vehicles,” in Transportation Research Record, vol. 2675, no. 11, pp. 587-600, 2021, doi: </w:t>
       </w:r>
       <w:hyperlink r:id="rId13" w:history="1">
         <w:r>
@@ -11780,21 +11497,7 @@
           <w:sz w:val="16"/>
           <w:szCs w:val="16"/>
         </w:rPr>
-        <w:t>[</w:t>
-      </w:r>
-      <w:r>
-        <w:rPr>
-          <w:sz w:val="16"/>
-          <w:szCs w:val="16"/>
-        </w:rPr>
-        <w:t>6</w:t>
-      </w:r>
-      <w:r>
-        <w:rPr>
-          <w:sz w:val="16"/>
-          <w:szCs w:val="16"/>
-        </w:rPr>
-        <w:t xml:space="preserve">] S. Guneshka, “Ontology-based corner case scenario simulation for autonomous driving,” Abschlussarbeit - Bachelor, Karlsruher Institut für Technologie (KIT), 2022, doi: </w:t>
+        <w:t xml:space="preserve">[6] S. Guneshka, “Ontology-based corner case scenario simulation for autonomous driving,” Abschlussarbeit - Bachelor, Karlsruher Institut für Technologie (KIT), 2022, doi: </w:t>
       </w:r>
       <w:hyperlink r:id="rId15" w:history="1">
         <w:r>
@@ -11936,23 +11639,7 @@
           <w:sz w:val="16"/>
           <w:szCs w:val="16"/>
         </w:rPr>
-        <w:t xml:space="preserve">[19] N. Rudin, D. Hoeller, P. Reist and M. Hutter, “Learning to Walk in Minutes Using Massively Parallel Deep Reinforcement Learning,” in Proceedings of the 5th Conference on Robot Learning, ser. Proceedings of Machine Learning Research, A. Faust, D. </w:t>
-      </w:r>
-      <w:proofErr w:type="gramStart"/>
-      <w:r>
-        <w:rPr>
-          <w:sz w:val="16"/>
-          <w:szCs w:val="16"/>
-        </w:rPr>
-        <w:t>Hsu</w:t>
-      </w:r>
-      <w:proofErr w:type="gramEnd"/>
-      <w:r>
-        <w:rPr>
-          <w:sz w:val="16"/>
-          <w:szCs w:val="16"/>
-        </w:rPr>
-        <w:t xml:space="preserve"> and G. Neumann (eds), vol. 164. PMLR, 8-11 Nov 2021, pp. 91-100. [Online]. Available: </w:t>
+        <w:t xml:space="preserve">[19] N. Rudin, D. Hoeller, P. Reist and M. Hutter, “Learning to Walk in Minutes Using Massively Parallel Deep Reinforcement Learning,” in Proceedings of the 5th Conference on Robot Learning, ser. Proceedings of Machine Learning Research, A. Faust, D. Hsu and G. Neumann (eds), vol. 164. PMLR, 8-11 Nov 2021, pp. 91-100. [Online]. Available: </w:t>
       </w:r>
       <w:hyperlink r:id="rId19" w:history="1">
         <w:r>
@@ -11984,23 +11671,7 @@
           <w:sz w:val="16"/>
           <w:szCs w:val="16"/>
         </w:rPr>
-        <w:t xml:space="preserve"> V. Makoviychuk, et al., “Isaac Gym: High Performance GPU-Based Physics Simulation </w:t>
-      </w:r>
-      <w:proofErr w:type="gramStart"/>
-      <w:r>
-        <w:rPr>
-          <w:sz w:val="16"/>
-          <w:szCs w:val="16"/>
-        </w:rPr>
-        <w:t>For</w:t>
-      </w:r>
-      <w:proofErr w:type="gramEnd"/>
-      <w:r>
-        <w:rPr>
-          <w:sz w:val="16"/>
-          <w:szCs w:val="16"/>
-        </w:rPr>
-        <w:t xml:space="preserve"> Robot Learning,” arXiv Preprint, 2021, doi: </w:t>
+        <w:t xml:space="preserve"> V. Makoviychuk, et al., “Isaac Gym: High Performance GPU-Based Physics Simulation For Robot Learning,” arXiv Preprint, 2021, doi: </w:t>
       </w:r>
       <w:hyperlink r:id="rId20" w:history="1">
         <w:r>
@@ -12064,7 +11735,6 @@
           <w:sz w:val="16"/>
           <w:szCs w:val="16"/>
         </w:rPr>
-        <w:lastRenderedPageBreak/>
         <w:t>[13]</w:t>
       </w:r>
       <w:r>
@@ -12097,6 +11767,7 @@
           <w:sz w:val="16"/>
           <w:szCs w:val="16"/>
         </w:rPr>
+        <w:lastRenderedPageBreak/>
         <w:t>[</w:t>
       </w:r>
       <w:r>
@@ -12111,23 +11782,7 @@
           <w:sz w:val="16"/>
           <w:szCs w:val="16"/>
         </w:rPr>
-        <w:t xml:space="preserve">] S. Höfer, et al., “Perspectives on Sim2Real Transfer for Robotics: A Summary of the </w:t>
-      </w:r>
-      <w:proofErr w:type="gramStart"/>
-      <w:r>
-        <w:rPr>
-          <w:sz w:val="16"/>
-          <w:szCs w:val="16"/>
-        </w:rPr>
-        <w:t>R:SS</w:t>
-      </w:r>
-      <w:proofErr w:type="gramEnd"/>
-      <w:r>
-        <w:rPr>
-          <w:sz w:val="16"/>
-          <w:szCs w:val="16"/>
-        </w:rPr>
-        <w:t xml:space="preserve"> 2020 Workshop,” arXiv Preprint, 2020, doi: </w:t>
+        <w:t xml:space="preserve">] S. Höfer, et al., “Perspectives on Sim2Real Transfer for Robotics: A Summary of the R:SS 2020 Workshop,” arXiv Preprint, 2020, doi: </w:t>
       </w:r>
       <w:hyperlink r:id="rId23" w:history="1">
         <w:r>
@@ -12322,23 +11977,7 @@
           <w:sz w:val="16"/>
           <w:szCs w:val="16"/>
         </w:rPr>
-        <w:t xml:space="preserve">] M. Kaspar, J. D. Muñoz </w:t>
-      </w:r>
-      <w:proofErr w:type="gramStart"/>
-      <w:r>
-        <w:rPr>
-          <w:sz w:val="16"/>
-          <w:szCs w:val="16"/>
-        </w:rPr>
-        <w:t>Osorio</w:t>
-      </w:r>
-      <w:proofErr w:type="gramEnd"/>
-      <w:r>
-        <w:rPr>
-          <w:sz w:val="16"/>
-          <w:szCs w:val="16"/>
-        </w:rPr>
-        <w:t xml:space="preserve"> and J. Bock, “Sim2Real Transfer for Reinforcement Learning without Dynamics Randomization,” 2020 IEEE/RSJ International Conference on Intelligent Robots and Systems (IROS), Las Vegas, NV, USA, 2020, pp. 4383-4388, doi: </w:t>
+        <w:t xml:space="preserve">] M. Kaspar, J. D. Muñoz Osorio and J. Bock, “Sim2Real Transfer for Reinforcement Learning without Dynamics Randomization,” 2020 IEEE/RSJ International Conference on Intelligent Robots and Systems (IROS), Las Vegas, NV, USA, 2020, pp. 4383-4388, doi: </w:t>
       </w:r>
       <w:hyperlink r:id="rId28" w:history="1">
         <w:r>
@@ -12377,23 +12016,7 @@
           <w:sz w:val="16"/>
           <w:szCs w:val="16"/>
         </w:rPr>
-        <w:t xml:space="preserve">] B. Mehta, A. Handa, D. </w:t>
-      </w:r>
-      <w:proofErr w:type="gramStart"/>
-      <w:r>
-        <w:rPr>
-          <w:sz w:val="16"/>
-          <w:szCs w:val="16"/>
-        </w:rPr>
-        <w:t>Fox</w:t>
-      </w:r>
-      <w:proofErr w:type="gramEnd"/>
-      <w:r>
-        <w:rPr>
-          <w:sz w:val="16"/>
-          <w:szCs w:val="16"/>
-        </w:rPr>
-        <w:t xml:space="preserve"> and F. Ramos, “A User’s Guide to Calibrating Robotic Simulators” Proceedings of the 2020 Conference on Robot Learning, in Proceedings of Machine Learning Research, 2021, vol. 155, pp. 1326-1340. [Online]. Available: </w:t>
+        <w:t xml:space="preserve">] B. Mehta, A. Handa, D. Fox and F. Ramos, “A User’s Guide to Calibrating Robotic Simulators” Proceedings of the 2020 Conference on Robot Learning, in Proceedings of Machine Learning Research, 2021, vol. 155, pp. 1326-1340. [Online]. Available: </w:t>
       </w:r>
       <w:hyperlink r:id="rId29" w:history="1">
         <w:r>
@@ -12432,23 +12055,7 @@
           <w:sz w:val="16"/>
           <w:szCs w:val="16"/>
         </w:rPr>
-        <w:t xml:space="preserve">] N. Sontakke, H. Chae, S. Lee, T. Huang, D.W. </w:t>
-      </w:r>
-      <w:proofErr w:type="gramStart"/>
-      <w:r>
-        <w:rPr>
-          <w:sz w:val="16"/>
-          <w:szCs w:val="16"/>
-        </w:rPr>
-        <w:t>Hong</w:t>
-      </w:r>
-      <w:proofErr w:type="gramEnd"/>
-      <w:r>
-        <w:rPr>
-          <w:sz w:val="16"/>
-          <w:szCs w:val="16"/>
-        </w:rPr>
-        <w:t xml:space="preserve"> and S. Ha, “Residual Physics Learning and System Identification for Sim-to-real Transfer of Policies on Buoyancy Assisted Legged Robots,” arXiv Preprint, 2023, doi: </w:t>
+        <w:t xml:space="preserve">] N. Sontakke, H. Chae, S. Lee, T. Huang, D.W. Hong and S. Ha, “Residual Physics Learning and System Identification for Sim-to-real Transfer of Policies on Buoyancy Assisted Legged Robots,” arXiv Preprint, 2023, doi: </w:t>
       </w:r>
       <w:hyperlink r:id="rId30" w:history="1">
         <w:r>
@@ -12565,23 +12172,7 @@
           <w:sz w:val="16"/>
           <w:szCs w:val="16"/>
         </w:rPr>
-        <w:t xml:space="preserve">] Q. Le Lidec, I. Kalevatykh, I. Laptev, C. </w:t>
-      </w:r>
-      <w:proofErr w:type="gramStart"/>
-      <w:r>
-        <w:rPr>
-          <w:sz w:val="16"/>
-          <w:szCs w:val="16"/>
-        </w:rPr>
-        <w:t>Schmid</w:t>
-      </w:r>
-      <w:proofErr w:type="gramEnd"/>
-      <w:r>
-        <w:rPr>
-          <w:sz w:val="16"/>
-          <w:szCs w:val="16"/>
-        </w:rPr>
-        <w:t xml:space="preserve"> and J. Carpentier, “Differentiable Simulation for Physical System Identification,” in IEEE Robotics and Automation Letters, vol. 6, no. 2, pp. 3413-3420, April 2021, doi: </w:t>
+        <w:t xml:space="preserve">] Q. Le Lidec, I. Kalevatykh, I. Laptev, C. Schmid and J. Carpentier, “Differentiable Simulation for Physical System Identification,” in IEEE Robotics and Automation Letters, vol. 6, no. 2, pp. 3413-3420, April 2021, doi: </w:t>
       </w:r>
       <w:hyperlink r:id="rId33" w:history="1">
         <w:r>
@@ -12737,23 +12328,7 @@
           <w:sz w:val="16"/>
           <w:szCs w:val="16"/>
         </w:rPr>
-        <w:t xml:space="preserve">8] C. Wu, X. Bi, J. Pfrommer, A. Cebulla, S. </w:t>
-      </w:r>
-      <w:proofErr w:type="gramStart"/>
-      <w:r>
-        <w:rPr>
-          <w:sz w:val="16"/>
-          <w:szCs w:val="16"/>
-        </w:rPr>
-        <w:t>Mangold</w:t>
-      </w:r>
-      <w:proofErr w:type="gramEnd"/>
-      <w:r>
-        <w:rPr>
-          <w:sz w:val="16"/>
-          <w:szCs w:val="16"/>
-        </w:rPr>
-        <w:t xml:space="preserve"> and J. Beyerer, “Sim2real Transfer Learning for Point Cloud Segmentation: An Industrial Application Case on Autonomous Disassembly,” 2023 IEEE/CVF Winter Conference on Applications of Computer Vision (WACV), Waikoloa, HI, USA, 2023, pp. 4520-4529, doi: </w:t>
+        <w:t xml:space="preserve">8] C. Wu, X. Bi, J. Pfrommer, A. Cebulla, S. Mangold and J. Beyerer, “Sim2real Transfer Learning for Point Cloud Segmentation: An Industrial Application Case on Autonomous Disassembly,” 2023 IEEE/CVF Winter Conference on Applications of Computer Vision (WACV), Waikoloa, HI, USA, 2023, pp. 4520-4529, doi: </w:t>
       </w:r>
       <w:hyperlink r:id="rId37" w:history="1">
         <w:r>
@@ -12870,23 +12445,7 @@
           <w:sz w:val="16"/>
           <w:szCs w:val="16"/>
         </w:rPr>
-        <w:t xml:space="preserve">] C. Xiao, P. Lu and Q. He, “Flying Through a Narrow Gap Using End-to-End Deep Reinforcement Learning Augmented </w:t>
-      </w:r>
-      <w:proofErr w:type="gramStart"/>
-      <w:r>
-        <w:rPr>
-          <w:sz w:val="16"/>
-          <w:szCs w:val="16"/>
-        </w:rPr>
-        <w:t>With</w:t>
-      </w:r>
-      <w:proofErr w:type="gramEnd"/>
-      <w:r>
-        <w:rPr>
-          <w:sz w:val="16"/>
-          <w:szCs w:val="16"/>
-        </w:rPr>
-        <w:t xml:space="preserve"> Curriculum Learning and Sim2Real,” in IEEE Transactions on Neural Networks and Learning Systems, vol. 34, no. 5, pp. 2701-2708, May 2023, doi: </w:t>
+        <w:t xml:space="preserve">] C. Xiao, P. Lu and Q. He, “Flying Through a Narrow Gap Using End-to-End Deep Reinforcement Learning Augmented With Curriculum Learning and Sim2Real,” in IEEE Transactions on Neural Networks and Learning Systems, vol. 34, no. 5, pp. 2701-2708, May 2023, doi: </w:t>
       </w:r>
       <w:hyperlink r:id="rId40" w:history="1">
         <w:r>
@@ -12911,7 +12470,6 @@
           <w:sz w:val="16"/>
           <w:szCs w:val="16"/>
         </w:rPr>
-        <w:lastRenderedPageBreak/>
         <w:t>[</w:t>
       </w:r>
       <w:r>
@@ -12926,23 +12484,7 @@
           <w:sz w:val="16"/>
           <w:szCs w:val="16"/>
         </w:rPr>
-        <w:t xml:space="preserve">] B. Qin, Y. </w:t>
-      </w:r>
-      <w:proofErr w:type="gramStart"/>
-      <w:r>
-        <w:rPr>
-          <w:sz w:val="16"/>
-          <w:szCs w:val="16"/>
-        </w:rPr>
-        <w:t>Gao</w:t>
-      </w:r>
-      <w:proofErr w:type="gramEnd"/>
-      <w:r>
-        <w:rPr>
-          <w:sz w:val="16"/>
-          <w:szCs w:val="16"/>
-        </w:rPr>
-        <w:t xml:space="preserve"> and Y. Bai, “Sim-to-real: Six-legged Robot Control with Deep Reinforcement Learning and Curriculum Learning,” 2019 4th International Conference on Robotics and Automation Engineering (ICRAE), Singapore, 2019, pp. 1-5, doi: </w:t>
+        <w:t xml:space="preserve">] B. Qin, Y. Gao and Y. Bai, “Sim-to-real: Six-legged Robot Control with Deep Reinforcement Learning and Curriculum Learning,” 2019 4th International Conference on Robotics and Automation Engineering (ICRAE), Singapore, 2019, pp. 1-5, doi: </w:t>
       </w:r>
       <w:hyperlink r:id="rId41" w:history="1">
         <w:r>
@@ -13006,6 +12548,7 @@
           <w:sz w:val="16"/>
           <w:szCs w:val="16"/>
         </w:rPr>
+        <w:lastRenderedPageBreak/>
         <w:t>[</w:t>
       </w:r>
       <w:r>
@@ -13020,23 +12563,7 @@
           <w:sz w:val="16"/>
           <w:szCs w:val="16"/>
         </w:rPr>
-        <w:t xml:space="preserve">] Y. Jaafra, A. Deruyver, J. L. Laurent and M. S. Naceur, “Context-Aware Autonomous Driving Using Meta-Reinforcement Learning,” 2019 18th IEEE International Conference </w:t>
-      </w:r>
-      <w:proofErr w:type="gramStart"/>
-      <w:r>
-        <w:rPr>
-          <w:sz w:val="16"/>
-          <w:szCs w:val="16"/>
-        </w:rPr>
-        <w:t>On</w:t>
-      </w:r>
-      <w:proofErr w:type="gramEnd"/>
-      <w:r>
-        <w:rPr>
-          <w:sz w:val="16"/>
-          <w:szCs w:val="16"/>
-        </w:rPr>
-        <w:t xml:space="preserve"> Machine Learning And Applications (ICMLA), Boca Raton, FL, USA, 2019, pp. 450-455, doi: </w:t>
+        <w:t xml:space="preserve">] Y. Jaafra, A. Deruyver, J. L. Laurent and M. S. Naceur, “Context-Aware Autonomous Driving Using Meta-Reinforcement Learning,” 2019 18th IEEE International Conference On Machine Learning And Applications (ICMLA), Boca Raton, FL, USA, 2019, pp. 450-455, doi: </w:t>
       </w:r>
       <w:hyperlink r:id="rId43" w:history="1">
         <w:r>
@@ -13153,23 +12680,7 @@
           <w:sz w:val="16"/>
           <w:szCs w:val="16"/>
         </w:rPr>
-        <w:t xml:space="preserve">] M. R. U. Saputra, P. Gusmao, Y. Almalioglu, A. Markham and N. Trigoni, “Distilling Knowledge </w:t>
-      </w:r>
-      <w:proofErr w:type="gramStart"/>
-      <w:r>
-        <w:rPr>
-          <w:sz w:val="16"/>
-          <w:szCs w:val="16"/>
-        </w:rPr>
-        <w:t>From</w:t>
-      </w:r>
-      <w:proofErr w:type="gramEnd"/>
-      <w:r>
-        <w:rPr>
-          <w:sz w:val="16"/>
-          <w:szCs w:val="16"/>
-        </w:rPr>
-        <w:t xml:space="preserve"> a Deep Pose Regressor Network,” 2019 IEEE/CVF International Conference on Computer Vision (ICCV), Seoul, Korea (South), 2019, pp. 263-272, doi: </w:t>
+        <w:t xml:space="preserve">] M. R. U. Saputra, P. Gusmao, Y. Almalioglu, A. Markham and N. Trigoni, “Distilling Knowledge From a Deep Pose Regressor Network,” 2019 IEEE/CVF International Conference on Computer Vision (ICCV), Seoul, Korea (South), 2019, pp. 263-272, doi: </w:t>
       </w:r>
       <w:hyperlink r:id="rId46" w:history="1">
         <w:r>
@@ -13286,23 +12797,7 @@
           <w:sz w:val="16"/>
           <w:szCs w:val="16"/>
         </w:rPr>
-        <w:t xml:space="preserve">] J. Li, H. </w:t>
-      </w:r>
-      <w:proofErr w:type="gramStart"/>
-      <w:r>
-        <w:rPr>
-          <w:sz w:val="16"/>
-          <w:szCs w:val="16"/>
-        </w:rPr>
-        <w:t>Dai</w:t>
-      </w:r>
-      <w:proofErr w:type="gramEnd"/>
-      <w:r>
-        <w:rPr>
-          <w:sz w:val="16"/>
-          <w:szCs w:val="16"/>
-        </w:rPr>
-        <w:t xml:space="preserve"> and Y. Ding, “Self-Distillation for Robust LiDAR Semantic Segmentation in Autonomous Driving,” in S. Avidan, G. Brostow, M. Cissé, G.M. Farinella and T. Hassner (eds), Computer Vision – ECCV 2022, Lecture Notes in Computer Science, vol. 13688, Springer, Cham, 2022, pp 659-676, doi: </w:t>
+        <w:t xml:space="preserve">] J. Li, H. Dai and Y. Ding, “Self-Distillation for Robust LiDAR Semantic Segmentation in Autonomous Driving,” in S. Avidan, G. Brostow, M. Cissé, G.M. Farinella and T. Hassner (eds), Computer Vision – ECCV 2022, Lecture Notes in Computer Science, vol. 13688, Springer, Cham, 2022, pp 659-676, doi: </w:t>
       </w:r>
       <w:hyperlink r:id="rId49" w:history="1">
         <w:r>
@@ -13419,23 +12914,7 @@
           <w:sz w:val="16"/>
           <w:szCs w:val="16"/>
         </w:rPr>
-        <w:t xml:space="preserve">] Z. Javed, “Robust Imitation Learning for Risk-Aware Behavior and Sim2Real Transfer,” </w:t>
-      </w:r>
-      <w:proofErr w:type="gramStart"/>
-      <w:r>
-        <w:rPr>
-          <w:sz w:val="16"/>
-          <w:szCs w:val="16"/>
-        </w:rPr>
-        <w:t>Master’s</w:t>
-      </w:r>
-      <w:proofErr w:type="gramEnd"/>
-      <w:r>
-        <w:rPr>
-          <w:sz w:val="16"/>
-          <w:szCs w:val="16"/>
-        </w:rPr>
-        <w:t xml:space="preserve"> Thesis, Technical Report No. UCB/EECS-2022-48, University of California, Berkeley, 2022. [Online]. Available: </w:t>
+        <w:t xml:space="preserve">] Z. Javed, “Robust Imitation Learning for Risk-Aware Behavior and Sim2Real Transfer,” Master’s Thesis, Technical Report No. UCB/EECS-2022-48, University of California, Berkeley, 2022. [Online]. Available: </w:t>
       </w:r>
       <w:hyperlink r:id="rId52" w:history="1">
         <w:r>
@@ -13474,23 +12953,7 @@
           <w:sz w:val="16"/>
           <w:szCs w:val="16"/>
         </w:rPr>
-        <w:t xml:space="preserve">] K. Tsinganos, “Sim2Real Methods for Visual-based Imitation Learning,” </w:t>
-      </w:r>
-      <w:proofErr w:type="gramStart"/>
-      <w:r>
-        <w:rPr>
-          <w:sz w:val="16"/>
-          <w:szCs w:val="16"/>
-        </w:rPr>
-        <w:t>Master’s</w:t>
-      </w:r>
-      <w:proofErr w:type="gramEnd"/>
-      <w:r>
-        <w:rPr>
-          <w:sz w:val="16"/>
-          <w:szCs w:val="16"/>
-        </w:rPr>
-        <w:t xml:space="preserve"> Thesis, University of Patras, 2021. [Online]. Available: </w:t>
+        <w:t xml:space="preserve">] K. Tsinganos, “Sim2Real Methods for Visual-based Imitation Learning,” Master’s Thesis, University of Patras, 2021. [Online]. Available: </w:t>
       </w:r>
       <w:hyperlink r:id="rId53" w:history="1">
         <w:r>
@@ -13568,23 +13031,7 @@
           <w:sz w:val="16"/>
           <w:szCs w:val="16"/>
         </w:rPr>
-        <w:t xml:space="preserve">] J. W. Kim, H. </w:t>
-      </w:r>
-      <w:proofErr w:type="gramStart"/>
-      <w:r>
-        <w:rPr>
-          <w:sz w:val="16"/>
-          <w:szCs w:val="16"/>
-        </w:rPr>
-        <w:t>Shim</w:t>
-      </w:r>
-      <w:proofErr w:type="gramEnd"/>
-      <w:r>
-        <w:rPr>
-          <w:sz w:val="16"/>
-          <w:szCs w:val="16"/>
-        </w:rPr>
-        <w:t xml:space="preserve"> and I. Yang, “On Improving the Robustness of Reinforcement Learning-based Controllers using Disturbance Observer,” 2019 IEEE 58th Conference on Decision and Control (CDC), Nice, France, 2019, pp. 847-852, doi: </w:t>
+        <w:t xml:space="preserve">] J. W. Kim, H. Shim and I. Yang, “On Improving the Robustness of Reinforcement Learning-based Controllers using Disturbance Observer,” 2019 IEEE 58th Conference on Decision and Control (CDC), Nice, France, 2019, pp. 847-852, doi: </w:t>
       </w:r>
       <w:hyperlink r:id="rId55" w:history="1">
         <w:r>
@@ -13726,7 +13173,6 @@
           <w:sz w:val="16"/>
           <w:szCs w:val="16"/>
         </w:rPr>
-        <w:lastRenderedPageBreak/>
         <w:t>[</w:t>
       </w:r>
       <w:r>
@@ -13805,6 +13251,7 @@
           <w:sz w:val="16"/>
           <w:szCs w:val="16"/>
         </w:rPr>
+        <w:lastRenderedPageBreak/>
         <w:t>[</w:t>
       </w:r>
       <w:r>
@@ -13819,23 +13266,7 @@
           <w:sz w:val="16"/>
           <w:szCs w:val="16"/>
         </w:rPr>
-        <w:t xml:space="preserve">] C.Y. Zhang and A. Shrivastava, “AptSim2Real: </w:t>
-      </w:r>
-      <w:proofErr w:type="gramStart"/>
-      <w:r>
-        <w:rPr>
-          <w:sz w:val="16"/>
-          <w:szCs w:val="16"/>
-        </w:rPr>
-        <w:t>Approximately-Paired</w:t>
-      </w:r>
-      <w:proofErr w:type="gramEnd"/>
-      <w:r>
-        <w:rPr>
-          <w:sz w:val="16"/>
-          <w:szCs w:val="16"/>
-        </w:rPr>
-        <w:t xml:space="preserve"> Sim-to-Real Image Translation,” arXiv Preprint, 2023, doi: </w:t>
+        <w:t xml:space="preserve">] C.Y. Zhang and A. Shrivastava, “AptSim2Real: Approximately-Paired Sim-to-Real Image Translation,” arXiv Preprint, 2023, doi: </w:t>
       </w:r>
       <w:hyperlink r:id="rId61" w:history="1">
         <w:r>
@@ -13952,23 +13383,7 @@
           <w:sz w:val="16"/>
           <w:szCs w:val="16"/>
         </w:rPr>
-        <w:t xml:space="preserve">] H. Xiong, Z. Wang, G. </w:t>
-      </w:r>
-      <w:proofErr w:type="gramStart"/>
-      <w:r>
-        <w:rPr>
-          <w:sz w:val="16"/>
-          <w:szCs w:val="16"/>
-        </w:rPr>
-        <w:t>Wu</w:t>
-      </w:r>
-      <w:proofErr w:type="gramEnd"/>
-      <w:r>
-        <w:rPr>
-          <w:sz w:val="16"/>
-          <w:szCs w:val="16"/>
-        </w:rPr>
-        <w:t xml:space="preserve"> and Y. Pan “Design and Implementation of Digital Twin-Assisted Simulation Method for Autonomous Vehicle in Car-Following Scenario,” in Journal of Sensors, H. Jerbi, Eds., Hindawi, 2022, doi: </w:t>
+        <w:t xml:space="preserve">] H. Xiong, Z. Wang, G. Wu and Y. Pan “Design and Implementation of Digital Twin-Assisted Simulation Method for Autonomous Vehicle in Car-Following Scenario,” in Journal of Sensors, H. Jerbi, Eds., Hindawi, 2022, doi: </w:t>
       </w:r>
       <w:hyperlink r:id="rId64" w:history="1">
         <w:r>
@@ -14086,35 +13501,7 @@
           <w:sz w:val="16"/>
           <w:szCs w:val="16"/>
         </w:rPr>
-        <w:t xml:space="preserve">M. Groshev, C. Guimarães, A. Oliva, &amp; R. Gazda, </w:t>
-      </w:r>
-      <w:r>
-        <w:rPr>
-          <w:sz w:val="16"/>
-          <w:szCs w:val="16"/>
-        </w:rPr>
-        <w:t>“</w:t>
-      </w:r>
-      <w:r>
-        <w:rPr>
-          <w:sz w:val="16"/>
-          <w:szCs w:val="16"/>
-        </w:rPr>
-        <w:t>Dissecting the impact of information and communication technologies on digital twins as a service,</w:t>
-      </w:r>
-      <w:r>
-        <w:rPr>
-          <w:sz w:val="16"/>
-          <w:szCs w:val="16"/>
-        </w:rPr>
-        <w:t>”</w:t>
-      </w:r>
-      <w:r>
-        <w:rPr>
-          <w:sz w:val="16"/>
-          <w:szCs w:val="16"/>
-        </w:rPr>
-        <w:t xml:space="preserve"> IEEE Access, vol. 9, p</w:t>
+        <w:t>M. Groshev, C. Guimarães, A. Oliva, &amp; R. Gazda, “Dissecting the impact of information and communication technologies on digital twins as a service,” IEEE Access, vol. 9, p</w:t>
       </w:r>
       <w:r>
         <w:rPr>
@@ -14813,6 +14200,7 @@
   <w:style w:type="character" w:default="1" w:styleId="DefaultParagraphFont">
     <w:name w:val="Default Paragraph Font"/>
     <w:uiPriority w:val="1"/>
+    <w:semiHidden/>
     <w:unhideWhenUsed/>
   </w:style>
   <w:style w:type="table" w:default="1" w:styleId="TableNormal">

</xml_diff>